<commit_message>
Updated steps for key vault access policy
</commit_message>
<xml_diff>
--- a/Azure Marketplace Setup for Fabric Workload Provisioning.docx
+++ b/Azure Marketplace Setup for Fabric Workload Provisioning.docx
@@ -207,7 +207,7 @@
           <w:lang w:eastAsia="en-IN"/>
         </w:rPr>
         <w:drawing>
-          <wp:inline distT="0" distB="0" distL="0" distR="0" wp14:anchorId="101B8F5C" wp14:editId="36669A2A">
+          <wp:inline distT="0" distB="0" distL="0" distR="0" wp14:anchorId="101B8F5C" wp14:editId="7A54BB23">
             <wp:extent cx="5731510" cy="3279775"/>
             <wp:effectExtent l="0" t="0" r="2540" b="0"/>
             <wp:docPr id="1308015584" name="Picture 1" descr="A screenshot of a computer&#10;&#10;AI-generated content may be incorrect."/>
@@ -307,106 +307,15 @@
           <w:sz w:val="24"/>
           <w:szCs w:val="24"/>
         </w:rPr>
-        <w:t xml:space="preserve"> is enabled, manual intervention</w:t>
-      </w:r>
-      <w:r>
-        <w:rPr>
-          <w:rFonts w:asciiTheme="majorHAnsi" w:hAnsiTheme="majorHAnsi"/>
-          <w:sz w:val="24"/>
-          <w:szCs w:val="24"/>
-        </w:rPr>
-        <w:t xml:space="preserve"> (</w:t>
-      </w:r>
-      <w:r>
-        <w:rPr>
-          <w:rFonts w:asciiTheme="majorHAnsi" w:hAnsiTheme="majorHAnsi"/>
-          <w:sz w:val="24"/>
-          <w:szCs w:val="24"/>
-        </w:rPr>
-        <w:t xml:space="preserve">Steps are mentioned in </w:t>
-      </w:r>
-      <w:r>
-        <w:rPr>
-          <w:rFonts w:asciiTheme="majorHAnsi" w:hAnsiTheme="majorHAnsi"/>
-          <w:sz w:val="24"/>
-          <w:szCs w:val="24"/>
-        </w:rPr>
-        <w:t>Deployment steps #2</w:t>
-      </w:r>
-      <w:r>
-        <w:rPr>
-          <w:rFonts w:asciiTheme="majorHAnsi" w:hAnsiTheme="majorHAnsi"/>
-          <w:sz w:val="24"/>
-          <w:szCs w:val="24"/>
-        </w:rPr>
-        <w:t>)</w:t>
-      </w:r>
-      <w:r>
-        <w:rPr>
-          <w:rFonts w:asciiTheme="majorHAnsi" w:hAnsiTheme="majorHAnsi"/>
-          <w:sz w:val="24"/>
-          <w:szCs w:val="24"/>
-        </w:rPr>
-        <w:t xml:space="preserve"> is required to assign the Function App’s managed identity appropriate Key Vault roles.</w:t>
-      </w:r>
-      <w:r>
-        <w:rPr>
-          <w:rFonts w:asciiTheme="majorHAnsi" w:hAnsiTheme="majorHAnsi"/>
-          <w:sz w:val="24"/>
-          <w:szCs w:val="24"/>
-        </w:rPr>
-        <w:t xml:space="preserve"> This will require</w:t>
-      </w:r>
-      <w:r>
-        <w:rPr>
-          <w:rFonts w:asciiTheme="majorHAnsi" w:hAnsiTheme="majorHAnsi"/>
-          <w:sz w:val="24"/>
-          <w:szCs w:val="24"/>
-        </w:rPr>
         <w:t xml:space="preserve"> </w:t>
       </w:r>
       <w:r>
         <w:rPr>
           <w:rFonts w:asciiTheme="majorHAnsi" w:hAnsiTheme="majorHAnsi"/>
-          <w:b/>
-          <w:sz w:val="24"/>
-          <w:szCs w:val="24"/>
-        </w:rPr>
-        <w:t>Resource Group Owner</w:t>
-      </w:r>
-      <w:r>
-        <w:rPr>
-          <w:rFonts w:asciiTheme="majorHAnsi" w:hAnsiTheme="majorHAnsi"/>
-          <w:sz w:val="24"/>
-          <w:szCs w:val="24"/>
-        </w:rPr>
-        <w:t xml:space="preserve"> </w:t>
-      </w:r>
-      <w:r>
-        <w:rPr>
-          <w:rFonts w:asciiTheme="majorHAnsi" w:hAnsiTheme="majorHAnsi"/>
-          <w:sz w:val="24"/>
-          <w:szCs w:val="24"/>
-        </w:rPr>
-        <w:t>role to the user</w:t>
-      </w:r>
-    </w:p>
-    <w:p>
-      <w:pPr>
-        <w:ind w:left="720"/>
-        <w:rPr>
-          <w:rFonts w:asciiTheme="majorHAnsi" w:hAnsiTheme="majorHAnsi"/>
-          <w:sz w:val="24"/>
-          <w:szCs w:val="24"/>
-        </w:rPr>
-      </w:pPr>
-      <w:r>
-        <w:rPr>
-          <w:rFonts w:asciiTheme="majorHAnsi" w:hAnsiTheme="majorHAnsi"/>
-          <w:sz w:val="24"/>
-          <w:szCs w:val="24"/>
-        </w:rPr>
-        <w:t xml:space="preserve">If </w:t>
+          <w:sz w:val="24"/>
+          <w:szCs w:val="24"/>
+        </w:rPr>
+        <w:t xml:space="preserve">or </w:t>
       </w:r>
       <w:r>
         <w:rPr>
@@ -424,8 +333,107 @@
           <w:sz w:val="24"/>
           <w:szCs w:val="24"/>
         </w:rPr>
-        <w:t xml:space="preserve"> is enabled, access can be granted during deployment with no manual steps needed.</w:t>
-      </w:r>
+        <w:t xml:space="preserve"> </w:t>
+      </w:r>
+      <w:r>
+        <w:rPr>
+          <w:rFonts w:asciiTheme="majorHAnsi" w:hAnsiTheme="majorHAnsi"/>
+          <w:sz w:val="24"/>
+          <w:szCs w:val="24"/>
+        </w:rPr>
+        <w:t>is enabled, manual intervention</w:t>
+      </w:r>
+      <w:r>
+        <w:rPr>
+          <w:rFonts w:asciiTheme="majorHAnsi" w:hAnsiTheme="majorHAnsi"/>
+          <w:sz w:val="24"/>
+          <w:szCs w:val="24"/>
+        </w:rPr>
+        <w:t xml:space="preserve"> (</w:t>
+      </w:r>
+      <w:r>
+        <w:rPr>
+          <w:rFonts w:asciiTheme="majorHAnsi" w:hAnsiTheme="majorHAnsi"/>
+          <w:sz w:val="24"/>
+          <w:szCs w:val="24"/>
+        </w:rPr>
+        <w:t xml:space="preserve">Steps are mentioned in </w:t>
+      </w:r>
+      <w:r>
+        <w:rPr>
+          <w:rFonts w:asciiTheme="majorHAnsi" w:hAnsiTheme="majorHAnsi"/>
+          <w:sz w:val="24"/>
+          <w:szCs w:val="24"/>
+        </w:rPr>
+        <w:t>Deployment steps #2</w:t>
+      </w:r>
+      <w:r>
+        <w:rPr>
+          <w:rFonts w:asciiTheme="majorHAnsi" w:hAnsiTheme="majorHAnsi"/>
+          <w:sz w:val="24"/>
+          <w:szCs w:val="24"/>
+        </w:rPr>
+        <w:t>)</w:t>
+      </w:r>
+      <w:r>
+        <w:rPr>
+          <w:rFonts w:asciiTheme="majorHAnsi" w:hAnsiTheme="majorHAnsi"/>
+          <w:sz w:val="24"/>
+          <w:szCs w:val="24"/>
+        </w:rPr>
+        <w:t xml:space="preserve"> is required to assign the Function App’s managed identity appropriate Key Vault roles.</w:t>
+      </w:r>
+      <w:r>
+        <w:rPr>
+          <w:rFonts w:asciiTheme="majorHAnsi" w:hAnsiTheme="majorHAnsi"/>
+          <w:sz w:val="24"/>
+          <w:szCs w:val="24"/>
+        </w:rPr>
+        <w:t xml:space="preserve"> This will require</w:t>
+      </w:r>
+      <w:r>
+        <w:rPr>
+          <w:rFonts w:asciiTheme="majorHAnsi" w:hAnsiTheme="majorHAnsi"/>
+          <w:sz w:val="24"/>
+          <w:szCs w:val="24"/>
+        </w:rPr>
+        <w:t xml:space="preserve"> </w:t>
+      </w:r>
+      <w:r>
+        <w:rPr>
+          <w:rFonts w:asciiTheme="majorHAnsi" w:hAnsiTheme="majorHAnsi"/>
+          <w:b/>
+          <w:sz w:val="24"/>
+          <w:szCs w:val="24"/>
+        </w:rPr>
+        <w:t>Resource Group Owner</w:t>
+      </w:r>
+      <w:r>
+        <w:rPr>
+          <w:rFonts w:asciiTheme="majorHAnsi" w:hAnsiTheme="majorHAnsi"/>
+          <w:sz w:val="24"/>
+          <w:szCs w:val="24"/>
+        </w:rPr>
+        <w:t xml:space="preserve"> </w:t>
+      </w:r>
+      <w:r>
+        <w:rPr>
+          <w:rFonts w:asciiTheme="majorHAnsi" w:hAnsiTheme="majorHAnsi"/>
+          <w:sz w:val="24"/>
+          <w:szCs w:val="24"/>
+        </w:rPr>
+        <w:t>role to the user</w:t>
+      </w:r>
+    </w:p>
+    <w:p>
+      <w:pPr>
+        <w:ind w:left="720"/>
+        <w:rPr>
+          <w:rFonts w:asciiTheme="majorHAnsi" w:hAnsiTheme="majorHAnsi"/>
+          <w:sz w:val="24"/>
+          <w:szCs w:val="24"/>
+        </w:rPr>
+      </w:pPr>
     </w:p>
     <w:p>
       <w:pPr>
@@ -1551,7 +1559,7 @@
           <w:lang w:eastAsia="en-IN"/>
         </w:rPr>
         <w:drawing>
-          <wp:inline distT="0" distB="0" distL="0" distR="0" wp14:anchorId="702EA496" wp14:editId="0E92F250">
+          <wp:inline distT="0" distB="0" distL="0" distR="0" wp14:anchorId="702EA496" wp14:editId="50EB9F8D">
             <wp:extent cx="5731510" cy="1844675"/>
             <wp:effectExtent l="0" t="0" r="2540" b="3175"/>
             <wp:docPr id="1525763579" name="Picture 7" descr="A screenshot of a computer&#10;&#10;AI-generated content may be incorrect."/>
@@ -1709,7 +1717,7 @@
           <w14:ligatures w14:val="none"/>
         </w:rPr>
         <w:drawing>
-          <wp:inline distT="0" distB="0" distL="0" distR="0" wp14:anchorId="27D633F8" wp14:editId="04F6E3EF">
+          <wp:inline distT="0" distB="0" distL="0" distR="0" wp14:anchorId="27D633F8" wp14:editId="434F3687">
             <wp:extent cx="5731510" cy="2529205"/>
             <wp:effectExtent l="0" t="0" r="2540" b="4445"/>
             <wp:docPr id="1497554016" name="Picture 9" descr="A screenshot of a computer&#10;&#10;AI-generated content may be incorrect."/>
@@ -2025,20 +2033,275 @@
           <w:sz w:val="24"/>
           <w:szCs w:val="24"/>
         </w:rPr>
-        <w:t xml:space="preserve">, </w:t>
-      </w:r>
-      <w:r>
-        <w:rPr>
-          <w:rFonts w:asciiTheme="majorHAnsi" w:hAnsiTheme="majorHAnsi"/>
-          <w:sz w:val="24"/>
-          <w:szCs w:val="24"/>
-        </w:rPr>
-        <w:t>no manual intervention required</w:t>
+        <w:t>:</w:t>
+      </w:r>
+    </w:p>
+    <w:p>
+      <w:pPr>
+        <w:numPr>
+          <w:ilvl w:val="1"/>
+          <w:numId w:val="10"/>
+        </w:numPr>
+        <w:rPr>
+          <w:rFonts w:asciiTheme="majorHAnsi" w:hAnsiTheme="majorHAnsi"/>
+          <w:sz w:val="24"/>
+          <w:szCs w:val="24"/>
+        </w:rPr>
+      </w:pPr>
+      <w:r>
+        <w:rPr>
+          <w:rFonts w:asciiTheme="majorHAnsi" w:hAnsiTheme="majorHAnsi"/>
+          <w:sz w:val="24"/>
+          <w:szCs w:val="24"/>
+        </w:rPr>
+        <w:t>Go to the Key Vault resource on Azure Portal</w:t>
       </w:r>
     </w:p>
     <w:p>
       <w:pPr>
         <w:pStyle w:val="ListParagraph"/>
+        <w:numPr>
+          <w:ilvl w:val="1"/>
+          <w:numId w:val="10"/>
+        </w:numPr>
+        <w:rPr>
+          <w:rFonts w:asciiTheme="majorHAnsi" w:hAnsiTheme="majorHAnsi"/>
+          <w:sz w:val="24"/>
+          <w:szCs w:val="24"/>
+        </w:rPr>
+      </w:pPr>
+      <w:r>
+        <w:rPr>
+          <w:rFonts w:asciiTheme="majorHAnsi" w:hAnsiTheme="majorHAnsi"/>
+          <w:sz w:val="24"/>
+          <w:szCs w:val="24"/>
+        </w:rPr>
+        <w:t>Navigate to “Access Policies” and create new one for function app deployed.</w:t>
+      </w:r>
+    </w:p>
+    <w:p>
+      <w:pPr>
+        <w:pStyle w:val="ListParagraph"/>
+        <w:ind w:left="1440"/>
+        <w:rPr>
+          <w:rFonts w:asciiTheme="majorHAnsi" w:hAnsiTheme="majorHAnsi"/>
+          <w:sz w:val="24"/>
+          <w:szCs w:val="24"/>
+        </w:rPr>
+      </w:pPr>
+      <w:r>
+        <w:rPr>
+          <w:rFonts w:asciiTheme="majorHAnsi" w:hAnsiTheme="majorHAnsi"/>
+          <w:sz w:val="24"/>
+          <w:szCs w:val="24"/>
+        </w:rPr>
+        <w:drawing>
+          <wp:inline distT="0" distB="0" distL="0" distR="0" wp14:anchorId="5F59972C" wp14:editId="7FA9CD7B">
+            <wp:extent cx="5461541" cy="1952625"/>
+            <wp:effectExtent l="0" t="0" r="6350" b="0"/>
+            <wp:docPr id="93491017" name="Picture 1" descr="A screenshot of a chat&#10;&#10;AI-generated content may be incorrect."/>
+            <wp:cNvGraphicFramePr>
+              <a:graphicFrameLocks xmlns:a="http://schemas.openxmlformats.org/drawingml/2006/main" noChangeAspect="1"/>
+            </wp:cNvGraphicFramePr>
+            <a:graphic xmlns:a="http://schemas.openxmlformats.org/drawingml/2006/main">
+              <a:graphicData uri="http://schemas.openxmlformats.org/drawingml/2006/picture">
+                <pic:pic xmlns:pic="http://schemas.openxmlformats.org/drawingml/2006/picture">
+                  <pic:nvPicPr>
+                    <pic:cNvPr id="93491017" name="Picture 1" descr="A screenshot of a chat&#10;&#10;AI-generated content may be incorrect."/>
+                    <pic:cNvPicPr/>
+                  </pic:nvPicPr>
+                  <pic:blipFill>
+                    <a:blip r:embed="rId15"/>
+                    <a:stretch>
+                      <a:fillRect/>
+                    </a:stretch>
+                  </pic:blipFill>
+                  <pic:spPr>
+                    <a:xfrm>
+                      <a:off x="0" y="0"/>
+                      <a:ext cx="5464361" cy="1953633"/>
+                    </a:xfrm>
+                    <a:prstGeom prst="rect">
+                      <a:avLst/>
+                    </a:prstGeom>
+                  </pic:spPr>
+                </pic:pic>
+              </a:graphicData>
+            </a:graphic>
+          </wp:inline>
+        </w:drawing>
+      </w:r>
+    </w:p>
+    <w:p>
+      <w:pPr>
+        <w:pStyle w:val="ListParagraph"/>
+        <w:ind w:left="1440"/>
+        <w:rPr>
+          <w:rFonts w:asciiTheme="majorHAnsi" w:hAnsiTheme="majorHAnsi"/>
+          <w:sz w:val="24"/>
+          <w:szCs w:val="24"/>
+        </w:rPr>
+      </w:pPr>
+    </w:p>
+    <w:p>
+      <w:pPr>
+        <w:pStyle w:val="ListParagraph"/>
+        <w:ind w:left="1440"/>
+        <w:rPr>
+          <w:rFonts w:asciiTheme="majorHAnsi" w:hAnsiTheme="majorHAnsi"/>
+          <w:sz w:val="24"/>
+          <w:szCs w:val="24"/>
+        </w:rPr>
+      </w:pPr>
+      <w:r>
+        <w:rPr>
+          <w:rFonts w:asciiTheme="majorHAnsi" w:hAnsiTheme="majorHAnsi"/>
+          <w:sz w:val="24"/>
+          <w:szCs w:val="24"/>
+        </w:rPr>
+        <w:lastRenderedPageBreak/>
+        <w:drawing>
+          <wp:inline distT="0" distB="0" distL="0" distR="0" wp14:anchorId="684BB1B7" wp14:editId="4159A73B">
+            <wp:extent cx="4753483" cy="4638675"/>
+            <wp:effectExtent l="0" t="0" r="9525" b="0"/>
+            <wp:docPr id="1408583285" name="Picture 1" descr="A screenshot of a computer&#10;&#10;AI-generated content may be incorrect."/>
+            <wp:cNvGraphicFramePr>
+              <a:graphicFrameLocks xmlns:a="http://schemas.openxmlformats.org/drawingml/2006/main" noChangeAspect="1"/>
+            </wp:cNvGraphicFramePr>
+            <a:graphic xmlns:a="http://schemas.openxmlformats.org/drawingml/2006/main">
+              <a:graphicData uri="http://schemas.openxmlformats.org/drawingml/2006/picture">
+                <pic:pic xmlns:pic="http://schemas.openxmlformats.org/drawingml/2006/picture">
+                  <pic:nvPicPr>
+                    <pic:cNvPr id="1408583285" name="Picture 1" descr="A screenshot of a computer&#10;&#10;AI-generated content may be incorrect."/>
+                    <pic:cNvPicPr/>
+                  </pic:nvPicPr>
+                  <pic:blipFill>
+                    <a:blip r:embed="rId16"/>
+                    <a:stretch>
+                      <a:fillRect/>
+                    </a:stretch>
+                  </pic:blipFill>
+                  <pic:spPr>
+                    <a:xfrm>
+                      <a:off x="0" y="0"/>
+                      <a:ext cx="4757032" cy="4642139"/>
+                    </a:xfrm>
+                    <a:prstGeom prst="rect">
+                      <a:avLst/>
+                    </a:prstGeom>
+                  </pic:spPr>
+                </pic:pic>
+              </a:graphicData>
+            </a:graphic>
+          </wp:inline>
+        </w:drawing>
+      </w:r>
+    </w:p>
+    <w:p>
+      <w:pPr>
+        <w:pStyle w:val="ListParagraph"/>
+        <w:ind w:left="1440"/>
+        <w:rPr>
+          <w:rFonts w:asciiTheme="majorHAnsi" w:hAnsiTheme="majorHAnsi"/>
+          <w:sz w:val="24"/>
+          <w:szCs w:val="24"/>
+        </w:rPr>
+      </w:pPr>
+    </w:p>
+    <w:p>
+      <w:pPr>
+        <w:pStyle w:val="ListParagraph"/>
+        <w:ind w:left="1440"/>
+        <w:rPr>
+          <w:noProof/>
+        </w:rPr>
+      </w:pPr>
+      <w:r>
+        <w:rPr>
+          <w:rFonts w:asciiTheme="majorHAnsi" w:hAnsiTheme="majorHAnsi"/>
+          <w:sz w:val="24"/>
+          <w:szCs w:val="24"/>
+        </w:rPr>
+        <w:lastRenderedPageBreak/>
+        <w:t>Select function app</w:t>
+      </w:r>
+      <w:r>
+        <w:rPr>
+          <w:noProof/>
+        </w:rPr>
+        <w:t xml:space="preserve"> </w:t>
+      </w:r>
+      <w:r>
+        <w:rPr>
+          <w:rFonts w:asciiTheme="majorHAnsi" w:hAnsiTheme="majorHAnsi"/>
+          <w:sz w:val="24"/>
+          <w:szCs w:val="24"/>
+        </w:rPr>
+        <w:drawing>
+          <wp:inline distT="0" distB="0" distL="0" distR="0" wp14:anchorId="331E4E05" wp14:editId="4A3E683E">
+            <wp:extent cx="3846586" cy="4181475"/>
+            <wp:effectExtent l="0" t="0" r="1905" b="0"/>
+            <wp:docPr id="856278955" name="Picture 1" descr="A screenshot of a computer&#10;&#10;AI-generated content may be incorrect."/>
+            <wp:cNvGraphicFramePr>
+              <a:graphicFrameLocks xmlns:a="http://schemas.openxmlformats.org/drawingml/2006/main" noChangeAspect="1"/>
+            </wp:cNvGraphicFramePr>
+            <a:graphic xmlns:a="http://schemas.openxmlformats.org/drawingml/2006/main">
+              <a:graphicData uri="http://schemas.openxmlformats.org/drawingml/2006/picture">
+                <pic:pic xmlns:pic="http://schemas.openxmlformats.org/drawingml/2006/picture">
+                  <pic:nvPicPr>
+                    <pic:cNvPr id="856278955" name="Picture 1" descr="A screenshot of a computer&#10;&#10;AI-generated content may be incorrect."/>
+                    <pic:cNvPicPr/>
+                  </pic:nvPicPr>
+                  <pic:blipFill>
+                    <a:blip r:embed="rId17"/>
+                    <a:stretch>
+                      <a:fillRect/>
+                    </a:stretch>
+                  </pic:blipFill>
+                  <pic:spPr>
+                    <a:xfrm>
+                      <a:off x="0" y="0"/>
+                      <a:ext cx="3850563" cy="4185799"/>
+                    </a:xfrm>
+                    <a:prstGeom prst="rect">
+                      <a:avLst/>
+                    </a:prstGeom>
+                  </pic:spPr>
+                </pic:pic>
+              </a:graphicData>
+            </a:graphic>
+          </wp:inline>
+        </w:drawing>
+      </w:r>
+    </w:p>
+    <w:p>
+      <w:pPr>
+        <w:pStyle w:val="ListParagraph"/>
+        <w:ind w:left="1440"/>
+        <w:rPr>
+          <w:noProof/>
+        </w:rPr>
+      </w:pPr>
+    </w:p>
+    <w:p>
+      <w:pPr>
+        <w:pStyle w:val="ListParagraph"/>
+        <w:ind w:left="1440"/>
+        <w:rPr>
+          <w:noProof/>
+        </w:rPr>
+      </w:pPr>
+      <w:r>
+        <w:rPr>
+          <w:noProof/>
+        </w:rPr>
+        <w:t>Create access policy.</w:t>
+      </w:r>
+    </w:p>
+    <w:p>
+      <w:pPr>
+        <w:pStyle w:val="ListParagraph"/>
+        <w:ind w:left="1440"/>
         <w:rPr>
           <w:rFonts w:asciiTheme="majorHAnsi" w:hAnsiTheme="majorHAnsi"/>
           <w:sz w:val="24"/>
@@ -2175,7 +2438,7 @@
                     </pic:cNvPicPr>
                   </pic:nvPicPr>
                   <pic:blipFill rotWithShape="1">
-                    <a:blip r:embed="rId15" cstate="print">
+                    <a:blip r:embed="rId18" cstate="print">
                       <a:extLst>
                         <a:ext uri="{28A0092B-C50C-407E-A947-70E740481C1C}">
                           <a14:useLocalDpi xmlns:a14="http://schemas.microsoft.com/office/drawing/2010/main" val="0"/>
@@ -2215,6 +2478,7 @@
         <w:rPr>
           <w:noProof/>
         </w:rPr>
+        <w:lastRenderedPageBreak/>
         <w:drawing>
           <wp:inline distT="0" distB="0" distL="0" distR="0" wp14:anchorId="449DE768" wp14:editId="1426C7E1">
             <wp:extent cx="5731510" cy="1867535"/>
@@ -2233,7 +2497,7 @@
                     </pic:cNvPicPr>
                   </pic:nvPicPr>
                   <pic:blipFill>
-                    <a:blip r:embed="rId16" cstate="print">
+                    <a:blip r:embed="rId19" cstate="print">
                       <a:extLst>
                         <a:ext uri="{28A0092B-C50C-407E-A947-70E740481C1C}">
                           <a14:useLocalDpi xmlns:a14="http://schemas.microsoft.com/office/drawing/2010/main" val="0"/>
@@ -2270,7 +2534,6 @@
         <w:rPr>
           <w:noProof/>
         </w:rPr>
-        <w:lastRenderedPageBreak/>
         <w:drawing>
           <wp:inline distT="0" distB="0" distL="0" distR="0" wp14:anchorId="6A84D5AB" wp14:editId="6C04EDE1">
             <wp:extent cx="5731510" cy="1775460"/>
@@ -2289,7 +2552,7 @@
                     </pic:cNvPicPr>
                   </pic:nvPicPr>
                   <pic:blipFill>
-                    <a:blip r:embed="rId17" cstate="print">
+                    <a:blip r:embed="rId20" cstate="print">
                       <a:extLst>
                         <a:ext uri="{28A0092B-C50C-407E-A947-70E740481C1C}">
                           <a14:useLocalDpi xmlns:a14="http://schemas.microsoft.com/office/drawing/2010/main" val="0"/>
@@ -2654,6 +2917,7 @@
         <w:pStyle w:val="Heading2"/>
       </w:pPr>
       <w:r>
+        <w:lastRenderedPageBreak/>
         <w:t>Troubleshooting</w:t>
       </w:r>
     </w:p>
@@ -2884,7 +3148,7 @@
   <w:abstractNum w:abstractNumId="1" w15:restartNumberingAfterBreak="0">
     <w:nsid w:val="0DA0668E"/>
     <w:multiLevelType w:val="hybridMultilevel"/>
-    <w:tmpl w:val="415CCD94"/>
+    <w:tmpl w:val="F23A3EE6"/>
     <w:lvl w:ilvl="0" w:tplc="40090019">
       <w:start w:val="1"/>
       <w:numFmt w:val="lowerLetter"/>
@@ -2894,14 +3158,17 @@
         <w:ind w:left="720" w:hanging="360"/>
       </w:pPr>
     </w:lvl>
-    <w:lvl w:ilvl="1" w:tplc="40090019" w:tentative="1">
-      <w:start w:val="1"/>
-      <w:numFmt w:val="lowerLetter"/>
-      <w:lvlText w:val="%2."/>
+    <w:lvl w:ilvl="1" w:tplc="04090001">
+      <w:start w:val="1"/>
+      <w:numFmt w:val="bullet"/>
+      <w:lvlText w:val=""/>
       <w:lvlJc w:val="left"/>
       <w:pPr>
         <w:ind w:left="1440" w:hanging="360"/>
       </w:pPr>
+      <w:rPr>
+        <w:rFonts w:ascii="Symbol" w:hAnsi="Symbol" w:hint="default"/>
+      </w:rPr>
     </w:lvl>
     <w:lvl w:ilvl="2" w:tplc="4009001B" w:tentative="1">
       <w:start w:val="1"/>
@@ -4457,6 +4724,7 @@
   <w:style w:type="paragraph" w:default="1" w:styleId="Normal">
     <w:name w:val="Normal"/>
     <w:qFormat/>
+    <w:rsid w:val="006B160E"/>
   </w:style>
   <w:style w:type="paragraph" w:styleId="Heading1">
     <w:name w:val="heading 1"/>
@@ -4659,6 +4927,7 @@
   <w:style w:type="character" w:default="1" w:styleId="DefaultParagraphFont">
     <w:name w:val="Default Paragraph Font"/>
     <w:uiPriority w:val="1"/>
+    <w:semiHidden/>
     <w:unhideWhenUsed/>
   </w:style>
   <w:style w:type="table" w:default="1" w:styleId="TableNormal">
@@ -5503,6 +5772,20 @@
 </file>
 
 <file path=customXml/item1.xml><?xml version="1.0" encoding="utf-8"?>
+<p:properties xmlns:p="http://schemas.microsoft.com/office/2006/metadata/properties" xmlns:xsi="http://www.w3.org/2001/XMLSchema-instance" xmlns:pc="http://schemas.microsoft.com/office/infopath/2007/PartnerControls">
+  <documentManagement>
+    <_ip_UnifiedCompliancePolicyUIAction xmlns="http://schemas.microsoft.com/sharepoint/v3" xsi:nil="true"/>
+    <TaxCatchAll xmlns="efa79a96-3cfe-47f2-8e03-18f9c471bb33" xsi:nil="true"/>
+    <lcf76f155ced4ddcb4097134ff3c332f xmlns="8437b7c2-ed94-4784-9385-f664ee79edac">
+      <Terms xmlns="http://schemas.microsoft.com/office/infopath/2007/PartnerControls"/>
+    </lcf76f155ced4ddcb4097134ff3c332f>
+    <_ip_UnifiedCompliancePolicyProperties xmlns="http://schemas.microsoft.com/sharepoint/v3" xsi:nil="true"/>
+    <_Flow_SignoffStatus xmlns="8437b7c2-ed94-4784-9385-f664ee79edac" xsi:nil="true"/>
+  </documentManagement>
+</p:properties>
+</file>
+
+<file path=customXml/item2.xml><?xml version="1.0" encoding="utf-8"?>
 <ct:contentTypeSchema xmlns:ct="http://schemas.microsoft.com/office/2006/metadata/contentType" xmlns:ma="http://schemas.microsoft.com/office/2006/metadata/properties/metaAttributes" ct:_="" ma:_="" ma:contentTypeName="Document" ma:contentTypeID="0x010100C8AA3423548CCB448A1702385CB0D776" ma:contentTypeVersion="18" ma:contentTypeDescription="Create a new document." ma:contentTypeScope="" ma:versionID="eb057b101edb535fc4484887e5120f26">
   <xsd:schema xmlns:xsd="http://www.w3.org/2001/XMLSchema" xmlns:xs="http://www.w3.org/2001/XMLSchema" xmlns:p="http://schemas.microsoft.com/office/2006/metadata/properties" xmlns:ns1="http://schemas.microsoft.com/sharepoint/v3" xmlns:ns2="8437b7c2-ed94-4784-9385-f664ee79edac" xmlns:ns3="efa79a96-3cfe-47f2-8e03-18f9c471bb33" targetNamespace="http://schemas.microsoft.com/office/2006/metadata/properties" ma:root="true" ma:fieldsID="ffce165dc6f52e4d7db54f3944c6347b" ns1:_="" ns2:_="" ns3:_="">
     <xsd:import namespace="http://schemas.microsoft.com/sharepoint/v3"/>
@@ -5760,20 +6043,6 @@
 </ct:contentTypeSchema>
 </file>
 
-<file path=customXml/item2.xml><?xml version="1.0" encoding="utf-8"?>
-<p:properties xmlns:p="http://schemas.microsoft.com/office/2006/metadata/properties" xmlns:xsi="http://www.w3.org/2001/XMLSchema-instance" xmlns:pc="http://schemas.microsoft.com/office/infopath/2007/PartnerControls">
-  <documentManagement>
-    <_ip_UnifiedCompliancePolicyUIAction xmlns="http://schemas.microsoft.com/sharepoint/v3" xsi:nil="true"/>
-    <TaxCatchAll xmlns="efa79a96-3cfe-47f2-8e03-18f9c471bb33" xsi:nil="true"/>
-    <lcf76f155ced4ddcb4097134ff3c332f xmlns="8437b7c2-ed94-4784-9385-f664ee79edac">
-      <Terms xmlns="http://schemas.microsoft.com/office/infopath/2007/PartnerControls"/>
-    </lcf76f155ced4ddcb4097134ff3c332f>
-    <_ip_UnifiedCompliancePolicyProperties xmlns="http://schemas.microsoft.com/sharepoint/v3" xsi:nil="true"/>
-    <_Flow_SignoffStatus xmlns="8437b7c2-ed94-4784-9385-f664ee79edac" xsi:nil="true"/>
-  </documentManagement>
-</p:properties>
-</file>
-
 <file path=customXml/item3.xml><?xml version="1.0" encoding="utf-8"?>
 <?mso-contentType ?>
 <FormTemplates xmlns="http://schemas.microsoft.com/sharepoint/v3/contenttype/forms">
@@ -5784,6 +6053,18 @@
 </file>
 
 <file path=customXml/itemProps1.xml><?xml version="1.0" encoding="utf-8"?>
+<ds:datastoreItem xmlns:ds="http://schemas.openxmlformats.org/officeDocument/2006/customXml" ds:itemID="{E647E56A-ABEC-4712-B85E-5C03705AA470}">
+  <ds:schemaRefs>
+    <ds:schemaRef ds:uri="http://schemas.microsoft.com/office/2006/metadata/properties"/>
+    <ds:schemaRef ds:uri="http://schemas.microsoft.com/office/infopath/2007/PartnerControls"/>
+    <ds:schemaRef ds:uri="http://schemas.microsoft.com/sharepoint/v3"/>
+    <ds:schemaRef ds:uri="efa79a96-3cfe-47f2-8e03-18f9c471bb33"/>
+    <ds:schemaRef ds:uri="8437b7c2-ed94-4784-9385-f664ee79edac"/>
+  </ds:schemaRefs>
+</ds:datastoreItem>
+</file>
+
+<file path=customXml/itemProps2.xml><?xml version="1.0" encoding="utf-8"?>
 <ds:datastoreItem xmlns:ds="http://schemas.openxmlformats.org/officeDocument/2006/customXml" ds:itemID="{96099681-180C-479E-84B7-1086D2F431DA}">
   <ds:schemaRefs>
     <ds:schemaRef ds:uri="http://schemas.microsoft.com/office/2006/metadata/contentType"/>
@@ -5803,18 +6084,6 @@
 </ds:datastoreItem>
 </file>
 
-<file path=customXml/itemProps2.xml><?xml version="1.0" encoding="utf-8"?>
-<ds:datastoreItem xmlns:ds="http://schemas.openxmlformats.org/officeDocument/2006/customXml" ds:itemID="{E647E56A-ABEC-4712-B85E-5C03705AA470}">
-  <ds:schemaRefs>
-    <ds:schemaRef ds:uri="http://schemas.microsoft.com/office/2006/metadata/properties"/>
-    <ds:schemaRef ds:uri="http://schemas.microsoft.com/office/infopath/2007/PartnerControls"/>
-    <ds:schemaRef ds:uri="http://schemas.microsoft.com/sharepoint/v3"/>
-    <ds:schemaRef ds:uri="efa79a96-3cfe-47f2-8e03-18f9c471bb33"/>
-    <ds:schemaRef ds:uri="8437b7c2-ed94-4784-9385-f664ee79edac"/>
-  </ds:schemaRefs>
-</ds:datastoreItem>
-</file>
-
 <file path=customXml/itemProps3.xml><?xml version="1.0" encoding="utf-8"?>
 <ds:datastoreItem xmlns:ds="http://schemas.openxmlformats.org/officeDocument/2006/customXml" ds:itemID="{F306F0A5-C91F-4C5B-A4D2-B603E74EE892}">
   <ds:schemaRefs>

</xml_diff>